<commit_message>
Actualizando proyectos, reparando errores en el toggle
</commit_message>
<xml_diff>
--- a/src/path/to/curriculum.docx
+++ b/src/path/to/curriculum.docx
@@ -1302,6 +1302,32 @@
                                     <w:t xml:space="preserve"> DEL PORTAFOLIO</w:t>
                                   </w:r>
                                 </w:p>
+                                <w:p>
+                                  <w:pPr>
+                                    <w:rPr>
+                                      <w:sz w:val="20"/>
+                                      <w:szCs w:val="20"/>
+                                    </w:rPr>
+                                  </w:pPr>
+                                  <w:hyperlink r:id="rId12" w:history="1">
+                                    <w:r>
+                                      <w:rPr>
+                                        <w:rStyle w:val="Hipervnculo"/>
+                                        <w:sz w:val="20"/>
+                                        <w:szCs w:val="20"/>
+                                      </w:rPr>
+                                      <w:t>http://www.portafolio-carlosrosalesmorales.online/</w:t>
+                                    </w:r>
+                                  </w:hyperlink>
+                                </w:p>
+                                <w:p>
+                                  <w:pPr>
+                                    <w:rPr>
+                                      <w:sz w:val="20"/>
+                                      <w:szCs w:val="20"/>
+                                    </w:rPr>
+                                  </w:pPr>
+                                </w:p>
                               </w:txbxContent>
                             </wps:txbx>
                             <wps:bodyPr rot="0" vert="horz" wrap="square" lIns="91440" tIns="45720" rIns="91440" bIns="45720" anchor="t" anchorCtr="0">
@@ -1370,6 +1396,32 @@
                               </w:rPr>
                               <w:t xml:space="preserve"> DEL PORTAFOLIO</w:t>
                             </w:r>
+                          </w:p>
+                          <w:p>
+                            <w:pPr>
+                              <w:rPr>
+                                <w:sz w:val="20"/>
+                                <w:szCs w:val="20"/>
+                              </w:rPr>
+                            </w:pPr>
+                            <w:hyperlink r:id="rId13" w:history="1">
+                              <w:r>
+                                <w:rPr>
+                                  <w:rStyle w:val="Hipervnculo"/>
+                                  <w:sz w:val="20"/>
+                                  <w:szCs w:val="20"/>
+                                </w:rPr>
+                                <w:t>http://www.portafolio-carlosrosalesmorales.online/</w:t>
+                              </w:r>
+                            </w:hyperlink>
+                          </w:p>
+                          <w:p>
+                            <w:pPr>
+                              <w:rPr>
+                                <w:sz w:val="20"/>
+                                <w:szCs w:val="20"/>
+                              </w:rPr>
+                            </w:pPr>
                           </w:p>
                         </w:txbxContent>
                       </v:textbox>
@@ -1763,8 +1815,8 @@
       </w:r>
     </w:p>
     <w:sectPr>
-      <w:headerReference w:type="default" r:id="rId12"/>
-      <w:footerReference w:type="default" r:id="rId13"/>
+      <w:headerReference w:type="default" r:id="rId14"/>
+      <w:footerReference w:type="default" r:id="rId15"/>
       <w:pgSz w:w="11906" w:h="16838" w:code="9"/>
       <w:pgMar w:top="576" w:right="720" w:bottom="576" w:left="720" w:header="144" w:footer="432" w:gutter="0"/>
       <w:cols w:space="708"/>
@@ -2153,7 +2205,7 @@
         <v:path o:extrusionok="f" gradientshapeok="t" o:connecttype="rect"/>
         <o:lock v:ext="edit" aspectratio="t"/>
       </v:shapetype>
-      <v:shape id="_x0000_i1039" type="#_x0000_t75" alt="github&quot; Emoji - Download for free – Iconduck" style="width:384pt;height:379.5pt;visibility:visible;mso-wrap-style:square" o:bullet="t">
+      <v:shape id="_x0000_i1042" type="#_x0000_t75" alt="github&quot; Emoji - Download for free – Iconduck" style="width:384pt;height:379.5pt;visibility:visible;mso-wrap-style:square" o:bullet="t">
         <v:imagedata r:id="rId1" o:title="github&quot; Emoji - Download for free – Iconduck"/>
       </v:shape>
     </w:pict>
@@ -4541,23 +4593,6 @@
 </file>
 
 <file path=customXml/item1.xml><?xml version="1.0" encoding="utf-8"?>
-<?mso-contentType ?>
-<FormTemplates xmlns="http://schemas.microsoft.com/sharepoint/v3/contenttype/forms">
-  <Display>DocumentLibraryForm</Display>
-  <Edit>DocumentLibraryForm</Edit>
-  <New>DocumentLibraryForm</New>
-</FormTemplates>
-</file>
-
-<file path=customXml/item2.xml><?xml version="1.0" encoding="utf-8"?>
-<p:properties xmlns:p="http://schemas.microsoft.com/office/2006/metadata/properties" xmlns:xsi="http://www.w3.org/2001/XMLSchema-instance" xmlns:pc="http://schemas.microsoft.com/office/infopath/2007/PartnerControls">
-  <documentManagement>
-    <MediaServiceKeyPoints xmlns="71af3243-3dd4-4a8d-8c0d-dd76da1f02a5" xsi:nil="true"/>
-  </documentManagement>
-</p:properties>
-</file>
-
-<file path=customXml/item3.xml><?xml version="1.0" encoding="utf-8"?>
 <ct:contentTypeSchema xmlns:ct="http://schemas.microsoft.com/office/2006/metadata/contentType" xmlns:ma="http://schemas.microsoft.com/office/2006/metadata/properties/metaAttributes" ct:_="" ma:_="" ma:contentTypeName="Document" ma:contentTypeID="0x01010079F111ED35F8CC479449609E8A0923A6" ma:contentTypeVersion="11" ma:contentTypeDescription="Create a new document." ma:contentTypeScope="" ma:versionID="96291512c1ee715ab617f4c07df79fc1">
   <xsd:schema xmlns:xsd="http://www.w3.org/2001/XMLSchema" xmlns:xs="http://www.w3.org/2001/XMLSchema" xmlns:p="http://schemas.microsoft.com/office/2006/metadata/properties" xmlns:ns2="71af3243-3dd4-4a8d-8c0d-dd76da1f02a5" xmlns:ns3="16c05727-aa75-4e4a-9b5f-8a80a1165891" targetNamespace="http://schemas.microsoft.com/office/2006/metadata/properties" ma:root="true" ma:fieldsID="8256c27c40ca5c40ce1cf6c44f0205df" ns2:_="" ns3:_="">
     <xsd:import namespace="71af3243-3dd4-4a8d-8c0d-dd76da1f02a5"/>
@@ -4768,25 +4803,24 @@
 </ct:contentTypeSchema>
 </file>
 
-<file path=customXml/itemProps1.xml><?xml version="1.0" encoding="utf-8"?>
-<ds:datastoreItem xmlns:ds="http://schemas.openxmlformats.org/officeDocument/2006/customXml" ds:itemID="{7B583799-85B8-4E2A-9EFE-6187A4DAF098}">
-  <ds:schemaRefs>
-    <ds:schemaRef ds:uri="http://schemas.microsoft.com/sharepoint/v3/contenttype/forms"/>
-  </ds:schemaRefs>
-</ds:datastoreItem>
+<file path=customXml/item2.xml><?xml version="1.0" encoding="utf-8"?>
+<p:properties xmlns:p="http://schemas.microsoft.com/office/2006/metadata/properties" xmlns:xsi="http://www.w3.org/2001/XMLSchema-instance" xmlns:pc="http://schemas.microsoft.com/office/infopath/2007/PartnerControls">
+  <documentManagement>
+    <MediaServiceKeyPoints xmlns="71af3243-3dd4-4a8d-8c0d-dd76da1f02a5" xsi:nil="true"/>
+  </documentManagement>
+</p:properties>
 </file>
 
-<file path=customXml/itemProps2.xml><?xml version="1.0" encoding="utf-8"?>
-<ds:datastoreItem xmlns:ds="http://schemas.openxmlformats.org/officeDocument/2006/customXml" ds:itemID="{FE9CB4F8-792D-4AD0-B590-AADEB9CEAFAF}">
-  <ds:schemaRefs>
-    <ds:schemaRef ds:uri="http://schemas.microsoft.com/office/2006/metadata/properties"/>
-    <ds:schemaRef ds:uri="http://schemas.microsoft.com/office/infopath/2007/PartnerControls"/>
-    <ds:schemaRef ds:uri="71af3243-3dd4-4a8d-8c0d-dd76da1f02a5"/>
-  </ds:schemaRefs>
-</ds:datastoreItem>
+<file path=customXml/item3.xml><?xml version="1.0" encoding="utf-8"?>
+<?mso-contentType ?>
+<FormTemplates xmlns="http://schemas.microsoft.com/sharepoint/v3/contenttype/forms">
+  <Display>DocumentLibraryForm</Display>
+  <Edit>DocumentLibraryForm</Edit>
+  <New>DocumentLibraryForm</New>
+</FormTemplates>
 </file>
 
-<file path=customXml/itemProps3.xml><?xml version="1.0" encoding="utf-8"?>
+<file path=customXml/itemProps1.xml><?xml version="1.0" encoding="utf-8"?>
 <ds:datastoreItem xmlns:ds="http://schemas.openxmlformats.org/officeDocument/2006/customXml" ds:itemID="{EDC5BE45-5605-47A2-9919-98DF89283EEB}">
   <ds:schemaRefs>
     <ds:schemaRef ds:uri="http://schemas.microsoft.com/office/2006/metadata/contentType"/>
@@ -4803,4 +4837,22 @@
     <ds:schemaRef ds:uri="http://schemas.microsoft.com/internal/obd"/>
   </ds:schemaRefs>
 </ds:datastoreItem>
+</file>
+
+<file path=customXml/itemProps2.xml><?xml version="1.0" encoding="utf-8"?>
+<ds:datastoreItem xmlns:ds="http://schemas.openxmlformats.org/officeDocument/2006/customXml" ds:itemID="{FE9CB4F8-792D-4AD0-B590-AADEB9CEAFAF}">
+  <ds:schemaRefs>
+    <ds:schemaRef ds:uri="http://schemas.microsoft.com/office/2006/metadata/properties"/>
+    <ds:schemaRef ds:uri="http://schemas.microsoft.com/office/infopath/2007/PartnerControls"/>
+    <ds:schemaRef ds:uri="71af3243-3dd4-4a8d-8c0d-dd76da1f02a5"/>
+  </ds:schemaRefs>
+</ds:datastoreItem>
+</file>
+
+<file path=customXml/itemProps3.xml><?xml version="1.0" encoding="utf-8"?>
+<ds:datastoreItem xmlns:ds="http://schemas.openxmlformats.org/officeDocument/2006/customXml" ds:itemID="{7B583799-85B8-4E2A-9EFE-6187A4DAF098}">
+  <ds:schemaRefs>
+    <ds:schemaRef ds:uri="http://schemas.microsoft.com/sharepoint/v3/contenttype/forms"/>
+  </ds:schemaRefs>
+</ds:datastoreItem>
 </file>
</xml_diff>